<commit_message>
Added the newpage command. Corrected some colors of graphs
</commit_message>
<xml_diff>
--- a/markdown_template.docx
+++ b/markdown_template.docx
@@ -1,18 +1,15 @@
 
 <file path=word/document.xml><?xml version="1.0" encoding="utf-8"?>
-<w:document xmlns:wpc="http://schemas.microsoft.com/office/word/2010/wordprocessingCanvas" xmlns:cx="http://schemas.microsoft.com/office/drawing/2014/chartex" xmlns:cx1="http://schemas.microsoft.com/office/drawing/2015/9/8/chartex" xmlns:cx2="http://schemas.microsoft.com/office/drawing/2015/10/21/chartex" xmlns:cx3="http://schemas.microsoft.com/office/drawing/2016/5/9/chartex" xmlns:cx4="http://schemas.microsoft.com/office/drawing/2016/5/10/chartex" xmlns:cx5="http://schemas.microsoft.com/office/drawing/2016/5/11/chartex" xmlns:cx6="http://schemas.microsoft.com/office/drawing/2016/5/12/chartex" xmlns:cx7="http://schemas.microsoft.com/office/drawing/2016/5/13/chartex" xmlns:cx8="http://schemas.microsoft.com/office/drawing/2016/5/14/chartex" xmlns:mc="http://schemas.openxmlformats.org/markup-compatibility/2006" xmlns:aink="http://schemas.microsoft.com/office/drawing/2016/ink" xmlns:am3d="http://schemas.microsoft.com/office/drawing/2017/model3d" xmlns:o="urn:schemas-microsoft-com:office:office" xmlns:r="http://schemas.openxmlformats.org/officeDocument/2006/relationships" xmlns:m="http://schemas.openxmlformats.org/officeDocument/2006/math" xmlns:v="urn:schemas-microsoft-com:vml" xmlns:wp14="http://schemas.microsoft.com/office/word/2010/wordprocessingDrawing" xmlns:wp="http://schemas.openxmlformats.org/drawingml/2006/wordprocessingDrawing" xmlns:w10="urn:schemas-microsoft-com:office:word" xmlns:w="http://schemas.openxmlformats.org/wordprocessingml/2006/main" xmlns:w14="http://schemas.microsoft.com/office/word/2010/wordml" xmlns:w15="http://schemas.microsoft.com/office/word/2012/wordml" xmlns:w16cex="http://schemas.microsoft.com/office/word/2018/wordml/cex" xmlns:w16cid="http://schemas.microsoft.com/office/word/2016/wordml/cid" xmlns:w16="http://schemas.microsoft.com/office/word/2018/wordml" xmlns:w16se="http://schemas.microsoft.com/office/word/2015/wordml/symex" xmlns:wpg="http://schemas.microsoft.com/office/word/2010/wordprocessingGroup" xmlns:wpi="http://schemas.microsoft.com/office/word/2010/wordprocessingInk" xmlns:wne="http://schemas.microsoft.com/office/word/2006/wordml" xmlns:wps="http://schemas.microsoft.com/office/word/2010/wordprocessingShape" mc:Ignorable="w14 w15 w16se w16cid w16 w16cex wp14">
+<w:document xmlns:wpc="http://schemas.microsoft.com/office/word/2010/wordprocessingCanvas" xmlns:cx="http://schemas.microsoft.com/office/drawing/2014/chartex" xmlns:mc="http://schemas.openxmlformats.org/markup-compatibility/2006" xmlns:o="urn:schemas-microsoft-com:office:office" xmlns:r="http://schemas.openxmlformats.org/officeDocument/2006/relationships" xmlns:m="http://schemas.openxmlformats.org/officeDocument/2006/math" xmlns:v="urn:schemas-microsoft-com:vml" xmlns:wp14="http://schemas.microsoft.com/office/word/2010/wordprocessingDrawing" xmlns:wp="http://schemas.openxmlformats.org/drawingml/2006/wordprocessingDrawing" xmlns:w10="urn:schemas-microsoft-com:office:word" xmlns:w="http://schemas.openxmlformats.org/wordprocessingml/2006/main" xmlns:w14="http://schemas.microsoft.com/office/word/2010/wordml" xmlns:w15="http://schemas.microsoft.com/office/word/2012/wordml" xmlns:w16se="http://schemas.microsoft.com/office/word/2015/wordml/symex" xmlns:wpg="http://schemas.microsoft.com/office/word/2010/wordprocessingGroup" xmlns:wpi="http://schemas.microsoft.com/office/word/2010/wordprocessingInk" xmlns:wne="http://schemas.microsoft.com/office/word/2006/wordml" xmlns:wps="http://schemas.microsoft.com/office/word/2010/wordprocessingShape" mc:Ignorable="w14 w15 w16se wp14">
   <w:body>
     <w:p>
       <w:pPr>
-        <w:pStyle w:val="Titel"/>
-      </w:pPr>
-      <w:proofErr w:type="spellStart"/>
-      <w:r>
-        <w:t>CoronaMelder</w:t>
-      </w:r>
-      <w:proofErr w:type="spellEnd"/>
-      <w:r>
-        <w:t xml:space="preserve"> rapportage</w:t>
+        <w:pStyle w:val="Heading6"/>
+      </w:pPr>
+      <w:bookmarkStart w:id="0" w:name="_GoBack"/>
+      <w:bookmarkEnd w:id="0"/>
+      <w:r>
+        <w:t>CoronaMelder rapportage</w:t>
       </w:r>
     </w:p>
     <w:p>
@@ -20,15 +17,12 @@
         <w:pStyle w:val="Author"/>
       </w:pPr>
       <w:r>
-        <w:t>Nynke</w:t>
-      </w:r>
-      <w:r>
-        <w:t xml:space="preserve"> van der Laan, Nadine van der Waal, Jan de Wit</w:t>
-      </w:r>
-    </w:p>
-    <w:p>
-      <w:pPr>
-        <w:pStyle w:val="Datum"/>
+        <w:t>Nynke van der Laan, Nadine van der Waal, Jan de Wit</w:t>
+      </w:r>
+    </w:p>
+    <w:p>
+      <w:pPr>
+        <w:pStyle w:val="Date"/>
       </w:pPr>
       <w:r>
         <w:t>11/11/2020</w:t>
@@ -36,12 +30,12 @@
     </w:p>
     <w:p>
       <w:pPr>
-        <w:pStyle w:val="Kop1"/>
-        <w:rPr>
-          <w:lang w:val="nl-NL"/>
-        </w:rPr>
-      </w:pPr>
-      <w:bookmarkStart w:id="0" w:name="resultaten-descriptieve-statistiek"/>
+        <w:pStyle w:val="Heading1"/>
+        <w:rPr>
+          <w:lang w:val="nl-NL"/>
+        </w:rPr>
+      </w:pPr>
+      <w:bookmarkStart w:id="1" w:name="resultaten-descriptieve-statistiek"/>
       <w:r>
         <w:rPr>
           <w:lang w:val="nl-NL"/>
@@ -55,7 +49,7 @@
         <w:tab/>
         <w:t>Resultaten descriptieve statistiek</w:t>
       </w:r>
-      <w:bookmarkEnd w:id="0"/>
+      <w:bookmarkEnd w:id="1"/>
     </w:p>
     <w:p>
       <w:pPr>
@@ -73,7 +67,7 @@
     </w:p>
     <w:p>
       <w:pPr>
-        <w:pStyle w:val="Plattetekst"/>
+        <w:pStyle w:val="BodyText"/>
       </w:pPr>
       <w:r>
         <w:rPr>
@@ -124,12 +118,12 @@
     </w:p>
     <w:p>
       <w:pPr>
-        <w:pStyle w:val="Kop2"/>
-        <w:rPr>
-          <w:lang w:val="nl-NL"/>
-        </w:rPr>
-      </w:pPr>
-      <w:bookmarkStart w:id="1" w:name="X92fdadf761bec5a85b7960ee4da5e0cc3401ec7"/>
+        <w:pStyle w:val="Heading2"/>
+        <w:rPr>
+          <w:lang w:val="nl-NL"/>
+        </w:rPr>
+      </w:pPr>
+      <w:bookmarkStart w:id="2" w:name="X92fdadf761bec5a85b7960ee4da5e0cc3401ec7"/>
       <w:r>
         <w:rPr>
           <w:lang w:val="nl-NL"/>
@@ -143,16 +137,16 @@
         <w:tab/>
         <w:t>Meldingen en reacties op adviezen gegeven in de melding</w:t>
       </w:r>
-      <w:bookmarkEnd w:id="1"/>
-    </w:p>
-    <w:p>
-      <w:pPr>
-        <w:pStyle w:val="Kop3"/>
-        <w:rPr>
-          <w:lang w:val="nl-NL"/>
-        </w:rPr>
-      </w:pPr>
-      <w:bookmarkStart w:id="2" w:name="Xb373f1bc18b496b92e030a5fdec5d3fa33e8019"/>
+      <w:bookmarkEnd w:id="2"/>
+    </w:p>
+    <w:p>
+      <w:pPr>
+        <w:pStyle w:val="Heading3"/>
+        <w:rPr>
+          <w:lang w:val="nl-NL"/>
+        </w:rPr>
+      </w:pPr>
+      <w:bookmarkStart w:id="3" w:name="Xb373f1bc18b496b92e030a5fdec5d3fa33e8019"/>
       <w:r>
         <w:rPr>
           <w:lang w:val="nl-NL"/>
@@ -166,7 +160,7 @@
         <w:tab/>
         <w:t>Ontvangen meldingen en opvolging adviezen</w:t>
       </w:r>
-      <w:bookmarkEnd w:id="2"/>
+      <w:bookmarkEnd w:id="3"/>
     </w:p>
     <w:p>
       <w:pPr>
@@ -179,23 +173,17 @@
         <w:rPr>
           <w:lang w:val="nl-NL"/>
         </w:rPr>
-        <w:t xml:space="preserve">Van de 1900 deelnemers, hadden er 517 de app </w:t>
-      </w:r>
-      <w:r>
-        <w:rPr>
-          <w:lang w:val="nl-NL"/>
-        </w:rPr>
-        <w:t>geïnstalleerd, en 31 hadden hem nu niet meer geïnstalleerd, maar wel gehad. In totaal hebben 5 deelnemers die de app nu gebruikten, of gebruikt hadden, minstens één melding gehad vanuit de app.</w:t>
-      </w:r>
-    </w:p>
-    <w:p>
-      <w:pPr>
-        <w:pStyle w:val="Kop1"/>
-        <w:rPr>
-          <w:lang w:val="nl-NL"/>
-        </w:rPr>
-      </w:pPr>
-      <w:bookmarkStart w:id="3" w:name="X55cce9030a0afdbb14e6521f70abdbc00c67207"/>
+        <w:t>Van de 1900 deelnemers, hadden er 517 de app geïnstalleerd, en 31 hadden hem nu niet meer geïnstalleerd, maar wel gehad. In totaal hebben 5 deelnemers die de app nu gebruikten, of gebruikt hadden, minstens één melding gehad vanuit de app.</w:t>
+      </w:r>
+    </w:p>
+    <w:p>
+      <w:pPr>
+        <w:pStyle w:val="Heading1"/>
+        <w:rPr>
+          <w:lang w:val="nl-NL"/>
+        </w:rPr>
+      </w:pPr>
+      <w:bookmarkStart w:id="4" w:name="X55cce9030a0afdbb14e6521f70abdbc00c67207"/>
       <w:r>
         <w:rPr>
           <w:lang w:val="nl-NL"/>
@@ -210,36 +198,21 @@
         <w:tab/>
         <w:t>Bekendheid met Coronamelder [vooral om te proberen]</w:t>
       </w:r>
-      <w:bookmarkEnd w:id="3"/>
-    </w:p>
-    <w:p>
-      <w:pPr>
-        <w:pStyle w:val="Kop3"/>
-      </w:pPr>
-      <w:bookmarkStart w:id="4" w:name="bekendheid_splitsing-leeftijd"/>
+      <w:bookmarkEnd w:id="4"/>
+    </w:p>
+    <w:p>
+      <w:pPr>
+        <w:pStyle w:val="Heading3"/>
+      </w:pPr>
+      <w:bookmarkStart w:id="5" w:name="bekendheid_splitsing-leeftijd"/>
       <w:r>
         <w:t>2.0.1</w:t>
       </w:r>
       <w:r>
         <w:tab/>
-      </w:r>
-      <w:proofErr w:type="spellStart"/>
-      <w:r>
-        <w:t>Be</w:t>
-      </w:r>
-      <w:r>
-        <w:t>kendheid_Splitsing</w:t>
-      </w:r>
-      <w:proofErr w:type="spellEnd"/>
-      <w:r>
-        <w:t xml:space="preserve"> </w:t>
-      </w:r>
-      <w:proofErr w:type="spellStart"/>
-      <w:r>
-        <w:t>leeftijd</w:t>
-      </w:r>
-      <w:bookmarkEnd w:id="4"/>
-      <w:proofErr w:type="spellEnd"/>
+        <w:t>Bekendheid_Splitsing leeftijd</w:t>
+      </w:r>
+      <w:bookmarkEnd w:id="5"/>
     </w:p>
     <w:p>
       <w:pPr>
@@ -340,9 +313,9 @@
     </w:p>
     <w:p>
       <w:pPr>
-        <w:pStyle w:val="Kop1"/>
-      </w:pPr>
-      <w:bookmarkStart w:id="5" w:name="bekendheid_splitsing-geslacht"/>
+        <w:pStyle w:val="Heading1"/>
+      </w:pPr>
+      <w:bookmarkStart w:id="6" w:name="bekendheid_splitsing-geslacht"/>
       <w:r>
         <w:lastRenderedPageBreak/>
         <w:t>3</w:t>
@@ -351,7 +324,7 @@
         <w:tab/>
         <w:t>Bekendheid_Splitsing geslacht</w:t>
       </w:r>
-      <w:bookmarkEnd w:id="5"/>
+      <w:bookmarkEnd w:id="6"/>
     </w:p>
     <w:p>
       <w:pPr>
@@ -406,12 +379,12 @@
     </w:p>
     <w:p>
       <w:pPr>
-        <w:pStyle w:val="Kop1"/>
-        <w:rPr>
-          <w:lang w:val="nl-NL"/>
-        </w:rPr>
-      </w:pPr>
-      <w:bookmarkStart w:id="6" w:name="utaut-variabelen"/>
+        <w:pStyle w:val="Heading1"/>
+        <w:rPr>
+          <w:lang w:val="nl-NL"/>
+        </w:rPr>
+      </w:pPr>
+      <w:bookmarkStart w:id="7" w:name="utaut-variabelen"/>
       <w:r>
         <w:rPr>
           <w:lang w:val="nl-NL"/>
@@ -426,7 +399,7 @@
         <w:tab/>
         <w:t>UTAUT variabelen</w:t>
       </w:r>
-      <w:bookmarkEnd w:id="6"/>
+      <w:bookmarkEnd w:id="7"/>
     </w:p>
     <w:p>
       <w:pPr>
@@ -490,30 +463,16 @@
     </w:p>
     <w:p>
       <w:pPr>
-        <w:pStyle w:val="Plattetekst"/>
-        <w:rPr>
-          <w:lang w:val="nl-NL"/>
-        </w:rPr>
-      </w:pPr>
-      <w:r>
-        <w:rPr>
-          <w:lang w:val="nl-NL"/>
-        </w:rPr>
-        <w:t xml:space="preserve">###Performance </w:t>
-      </w:r>
-      <w:proofErr w:type="spellStart"/>
-      <w:r>
-        <w:rPr>
-          <w:lang w:val="nl-NL"/>
-        </w:rPr>
-        <w:t>expectancy</w:t>
-      </w:r>
-      <w:proofErr w:type="spellEnd"/>
-      <w:r>
-        <w:rPr>
-          <w:lang w:val="nl-NL"/>
-        </w:rPr>
-        <w:t xml:space="preserve"> </w:t>
+        <w:pStyle w:val="BodyText"/>
+        <w:rPr>
+          <w:lang w:val="nl-NL"/>
+        </w:rPr>
+      </w:pPr>
+      <w:r>
+        <w:rPr>
+          <w:lang w:val="nl-NL"/>
+        </w:rPr>
+        <w:t xml:space="preserve">###Performance expectancy </w:t>
       </w:r>
       <w:r>
         <w:rPr>
@@ -564,12 +523,12 @@
     </w:p>
     <w:p>
       <w:pPr>
-        <w:pStyle w:val="Kop1"/>
-        <w:rPr>
-          <w:lang w:val="nl-NL"/>
-        </w:rPr>
-      </w:pPr>
-      <w:bookmarkStart w:id="7" w:name="overige-analyses"/>
+        <w:pStyle w:val="Heading1"/>
+        <w:rPr>
+          <w:lang w:val="nl-NL"/>
+        </w:rPr>
+      </w:pPr>
+      <w:bookmarkStart w:id="8" w:name="overige-analyses"/>
       <w:r>
         <w:rPr>
           <w:lang w:val="nl-NL"/>
@@ -584,16 +543,16 @@
         <w:tab/>
         <w:t>Overige analyses</w:t>
       </w:r>
-      <w:bookmarkEnd w:id="7"/>
-    </w:p>
-    <w:p>
-      <w:pPr>
-        <w:pStyle w:val="Kop2"/>
-        <w:rPr>
-          <w:lang w:val="nl-NL"/>
-        </w:rPr>
-      </w:pPr>
-      <w:bookmarkStart w:id="8" w:name="X5ae7bab50e4ab79d200528124f1c5c270f83bcd"/>
+      <w:bookmarkEnd w:id="8"/>
+    </w:p>
+    <w:p>
+      <w:pPr>
+        <w:pStyle w:val="Heading2"/>
+        <w:rPr>
+          <w:lang w:val="nl-NL"/>
+        </w:rPr>
+      </w:pPr>
+      <w:bookmarkStart w:id="9" w:name="X5ae7bab50e4ab79d200528124f1c5c270f83bcd"/>
       <w:r>
         <w:rPr>
           <w:lang w:val="nl-NL"/>
@@ -607,7 +566,7 @@
         <w:tab/>
         <w:t>Opvolging van advies om je te laten testen</w:t>
       </w:r>
-      <w:bookmarkEnd w:id="8"/>
+      <w:bookmarkEnd w:id="9"/>
     </w:p>
     <w:p>
       <w:pPr>
@@ -667,39 +626,25 @@
           <w:lang w:val="nl-NL"/>
         </w:rPr>
       </w:pPr>
-      <w:proofErr w:type="spellStart"/>
-      <w:r>
-        <w:rPr>
-          <w:lang w:val="nl-NL"/>
-        </w:rPr>
-        <w:t>Figure</w:t>
-      </w:r>
-      <w:proofErr w:type="spellEnd"/>
-      <w:r>
-        <w:rPr>
-          <w:lang w:val="nl-NL"/>
-        </w:rPr>
-        <w:t xml:space="preserve"> 5.1: Test</w:t>
-      </w:r>
-    </w:p>
-    <w:p>
-      <w:pPr>
-        <w:pStyle w:val="Plattetekst"/>
-        <w:rPr>
-          <w:lang w:val="nl-NL"/>
-        </w:rPr>
-      </w:pPr>
-      <w:r>
-        <w:rPr>
-          <w:lang w:val="nl-NL"/>
-        </w:rPr>
-        <w:t>Zoals te zien</w:t>
-      </w:r>
-      <w:r>
-        <w:rPr>
-          <w:lang w:val="nl-NL"/>
-        </w:rPr>
-        <w:t xml:space="preserve"> in figuur @(fig:adherence), gebeuren er dingen.</w:t>
+      <w:r>
+        <w:rPr>
+          <w:lang w:val="nl-NL"/>
+        </w:rPr>
+        <w:t>Figure 5.1: Test</w:t>
+      </w:r>
+    </w:p>
+    <w:p>
+      <w:pPr>
+        <w:pStyle w:val="BodyText"/>
+        <w:rPr>
+          <w:lang w:val="nl-NL"/>
+        </w:rPr>
+      </w:pPr>
+      <w:r>
+        <w:rPr>
+          <w:lang w:val="nl-NL"/>
+        </w:rPr>
+        <w:t>Zoals te zien in figuur @(fig:adherence), gebeuren er dingen.</w:t>
       </w:r>
     </w:p>
     <w:sectPr>
@@ -712,7 +657,7 @@
 </file>
 
 <file path=word/endnotes.xml><?xml version="1.0" encoding="utf-8"?>
-<w:endnotes xmlns:wpc="http://schemas.microsoft.com/office/word/2010/wordprocessingCanvas" xmlns:cx="http://schemas.microsoft.com/office/drawing/2014/chartex" xmlns:cx1="http://schemas.microsoft.com/office/drawing/2015/9/8/chartex" xmlns:cx2="http://schemas.microsoft.com/office/drawing/2015/10/21/chartex" xmlns:cx3="http://schemas.microsoft.com/office/drawing/2016/5/9/chartex" xmlns:cx4="http://schemas.microsoft.com/office/drawing/2016/5/10/chartex" xmlns:cx5="http://schemas.microsoft.com/office/drawing/2016/5/11/chartex" xmlns:cx6="http://schemas.microsoft.com/office/drawing/2016/5/12/chartex" xmlns:cx7="http://schemas.microsoft.com/office/drawing/2016/5/13/chartex" xmlns:cx8="http://schemas.microsoft.com/office/drawing/2016/5/14/chartex" xmlns:mc="http://schemas.openxmlformats.org/markup-compatibility/2006" xmlns:aink="http://schemas.microsoft.com/office/drawing/2016/ink" xmlns:am3d="http://schemas.microsoft.com/office/drawing/2017/model3d" xmlns:o="urn:schemas-microsoft-com:office:office" xmlns:r="http://schemas.openxmlformats.org/officeDocument/2006/relationships" xmlns:m="http://schemas.openxmlformats.org/officeDocument/2006/math" xmlns:v="urn:schemas-microsoft-com:vml" xmlns:wp14="http://schemas.microsoft.com/office/word/2010/wordprocessingDrawing" xmlns:wp="http://schemas.openxmlformats.org/drawingml/2006/wordprocessingDrawing" xmlns:w10="urn:schemas-microsoft-com:office:word" xmlns:w="http://schemas.openxmlformats.org/wordprocessingml/2006/main" xmlns:w14="http://schemas.microsoft.com/office/word/2010/wordml" xmlns:w15="http://schemas.microsoft.com/office/word/2012/wordml" xmlns:w16cex="http://schemas.microsoft.com/office/word/2018/wordml/cex" xmlns:w16cid="http://schemas.microsoft.com/office/word/2016/wordml/cid" xmlns:w16="http://schemas.microsoft.com/office/word/2018/wordml" xmlns:w16se="http://schemas.microsoft.com/office/word/2015/wordml/symex" xmlns:wpg="http://schemas.microsoft.com/office/word/2010/wordprocessingGroup" xmlns:wpi="http://schemas.microsoft.com/office/word/2010/wordprocessingInk" xmlns:wne="http://schemas.microsoft.com/office/word/2006/wordml" xmlns:wps="http://schemas.microsoft.com/office/word/2010/wordprocessingShape" mc:Ignorable="w14 w15 w16se w16cid w16 w16cex wp14">
+<w:endnotes xmlns:wpc="http://schemas.microsoft.com/office/word/2010/wordprocessingCanvas" xmlns:cx="http://schemas.microsoft.com/office/drawing/2014/chartex" xmlns:mc="http://schemas.openxmlformats.org/markup-compatibility/2006" xmlns:o="urn:schemas-microsoft-com:office:office" xmlns:r="http://schemas.openxmlformats.org/officeDocument/2006/relationships" xmlns:m="http://schemas.openxmlformats.org/officeDocument/2006/math" xmlns:v="urn:schemas-microsoft-com:vml" xmlns:wp14="http://schemas.microsoft.com/office/word/2010/wordprocessingDrawing" xmlns:wp="http://schemas.openxmlformats.org/drawingml/2006/wordprocessingDrawing" xmlns:w10="urn:schemas-microsoft-com:office:word" xmlns:w="http://schemas.openxmlformats.org/wordprocessingml/2006/main" xmlns:w14="http://schemas.microsoft.com/office/word/2010/wordml" xmlns:w15="http://schemas.microsoft.com/office/word/2012/wordml" xmlns:w16se="http://schemas.microsoft.com/office/word/2015/wordml/symex" xmlns:wpg="http://schemas.microsoft.com/office/word/2010/wordprocessingGroup" xmlns:wpi="http://schemas.microsoft.com/office/word/2010/wordprocessingInk" xmlns:wne="http://schemas.microsoft.com/office/word/2006/wordml" xmlns:wps="http://schemas.microsoft.com/office/word/2010/wordprocessingShape" mc:Ignorable="w14 w15 w16se wp14">
   <w:endnote w:type="separator" w:id="-1">
     <w:p>
       <w:pPr>
@@ -737,7 +682,7 @@
 </file>
 
 <file path=word/footnotes.xml><?xml version="1.0" encoding="utf-8"?>
-<w:footnotes xmlns:wpc="http://schemas.microsoft.com/office/word/2010/wordprocessingCanvas" xmlns:cx="http://schemas.microsoft.com/office/drawing/2014/chartex" xmlns:cx1="http://schemas.microsoft.com/office/drawing/2015/9/8/chartex" xmlns:cx2="http://schemas.microsoft.com/office/drawing/2015/10/21/chartex" xmlns:cx3="http://schemas.microsoft.com/office/drawing/2016/5/9/chartex" xmlns:cx4="http://schemas.microsoft.com/office/drawing/2016/5/10/chartex" xmlns:cx5="http://schemas.microsoft.com/office/drawing/2016/5/11/chartex" xmlns:cx6="http://schemas.microsoft.com/office/drawing/2016/5/12/chartex" xmlns:cx7="http://schemas.microsoft.com/office/drawing/2016/5/13/chartex" xmlns:cx8="http://schemas.microsoft.com/office/drawing/2016/5/14/chartex" xmlns:mc="http://schemas.openxmlformats.org/markup-compatibility/2006" xmlns:aink="http://schemas.microsoft.com/office/drawing/2016/ink" xmlns:am3d="http://schemas.microsoft.com/office/drawing/2017/model3d" xmlns:o="urn:schemas-microsoft-com:office:office" xmlns:r="http://schemas.openxmlformats.org/officeDocument/2006/relationships" xmlns:m="http://schemas.openxmlformats.org/officeDocument/2006/math" xmlns:v="urn:schemas-microsoft-com:vml" xmlns:wp14="http://schemas.microsoft.com/office/word/2010/wordprocessingDrawing" xmlns:wp="http://schemas.openxmlformats.org/drawingml/2006/wordprocessingDrawing" xmlns:w10="urn:schemas-microsoft-com:office:word" xmlns:w="http://schemas.openxmlformats.org/wordprocessingml/2006/main" xmlns:w14="http://schemas.microsoft.com/office/word/2010/wordml" xmlns:w15="http://schemas.microsoft.com/office/word/2012/wordml" xmlns:w16cex="http://schemas.microsoft.com/office/word/2018/wordml/cex" xmlns:w16cid="http://schemas.microsoft.com/office/word/2016/wordml/cid" xmlns:w16="http://schemas.microsoft.com/office/word/2018/wordml" xmlns:w16se="http://schemas.microsoft.com/office/word/2015/wordml/symex" xmlns:wpg="http://schemas.microsoft.com/office/word/2010/wordprocessingGroup" xmlns:wpi="http://schemas.microsoft.com/office/word/2010/wordprocessingInk" xmlns:wne="http://schemas.microsoft.com/office/word/2006/wordml" xmlns:wps="http://schemas.microsoft.com/office/word/2010/wordprocessingShape" mc:Ignorable="w14 w15 w16se w16cid w16 w16cex wp14">
+<w:footnotes xmlns:wpc="http://schemas.microsoft.com/office/word/2010/wordprocessingCanvas" xmlns:cx="http://schemas.microsoft.com/office/drawing/2014/chartex" xmlns:mc="http://schemas.openxmlformats.org/markup-compatibility/2006" xmlns:o="urn:schemas-microsoft-com:office:office" xmlns:r="http://schemas.openxmlformats.org/officeDocument/2006/relationships" xmlns:m="http://schemas.openxmlformats.org/officeDocument/2006/math" xmlns:v="urn:schemas-microsoft-com:vml" xmlns:wp14="http://schemas.microsoft.com/office/word/2010/wordprocessingDrawing" xmlns:wp="http://schemas.openxmlformats.org/drawingml/2006/wordprocessingDrawing" xmlns:w10="urn:schemas-microsoft-com:office:word" xmlns:w="http://schemas.openxmlformats.org/wordprocessingml/2006/main" xmlns:w14="http://schemas.microsoft.com/office/word/2010/wordml" xmlns:w15="http://schemas.microsoft.com/office/word/2012/wordml" xmlns:w16se="http://schemas.microsoft.com/office/word/2015/wordml/symex" xmlns:wpg="http://schemas.microsoft.com/office/word/2010/wordprocessingGroup" xmlns:wpi="http://schemas.microsoft.com/office/word/2010/wordprocessingInk" xmlns:wne="http://schemas.microsoft.com/office/word/2006/wordml" xmlns:wps="http://schemas.microsoft.com/office/word/2010/wordprocessingShape" mc:Ignorable="w14 w15 w16se wp14">
   <w:footnote w:type="separator" w:id="-1">
     <w:p>
       <w:r>
@@ -756,8 +701,193 @@
 </file>
 
 <file path=word/numbering.xml><?xml version="1.0" encoding="utf-8"?>
-<w:numbering xmlns:wpc="http://schemas.microsoft.com/office/word/2010/wordprocessingCanvas" xmlns:cx="http://schemas.microsoft.com/office/drawing/2014/chartex" xmlns:cx1="http://schemas.microsoft.com/office/drawing/2015/9/8/chartex" xmlns:cx2="http://schemas.microsoft.com/office/drawing/2015/10/21/chartex" xmlns:cx3="http://schemas.microsoft.com/office/drawing/2016/5/9/chartex" xmlns:cx4="http://schemas.microsoft.com/office/drawing/2016/5/10/chartex" xmlns:cx5="http://schemas.microsoft.com/office/drawing/2016/5/11/chartex" xmlns:cx6="http://schemas.microsoft.com/office/drawing/2016/5/12/chartex" xmlns:cx7="http://schemas.microsoft.com/office/drawing/2016/5/13/chartex" xmlns:cx8="http://schemas.microsoft.com/office/drawing/2016/5/14/chartex" xmlns:mc="http://schemas.openxmlformats.org/markup-compatibility/2006" xmlns:aink="http://schemas.microsoft.com/office/drawing/2016/ink" xmlns:am3d="http://schemas.microsoft.com/office/drawing/2017/model3d" xmlns:o="urn:schemas-microsoft-com:office:office" xmlns:r="http://schemas.openxmlformats.org/officeDocument/2006/relationships" xmlns:m="http://schemas.openxmlformats.org/officeDocument/2006/math" xmlns:v="urn:schemas-microsoft-com:vml" xmlns:wp14="http://schemas.microsoft.com/office/word/2010/wordprocessingDrawing" xmlns:wp="http://schemas.openxmlformats.org/drawingml/2006/wordprocessingDrawing" xmlns:w10="urn:schemas-microsoft-com:office:word" xmlns:w="http://schemas.openxmlformats.org/wordprocessingml/2006/main" xmlns:w14="http://schemas.microsoft.com/office/word/2010/wordml" xmlns:w15="http://schemas.microsoft.com/office/word/2012/wordml" xmlns:w16cex="http://schemas.microsoft.com/office/word/2018/wordml/cex" xmlns:w16cid="http://schemas.microsoft.com/office/word/2016/wordml/cid" xmlns:w16="http://schemas.microsoft.com/office/word/2018/wordml" xmlns:w16se="http://schemas.microsoft.com/office/word/2015/wordml/symex" xmlns:wpg="http://schemas.microsoft.com/office/word/2010/wordprocessingGroup" xmlns:wpi="http://schemas.microsoft.com/office/word/2010/wordprocessingInk" xmlns:wne="http://schemas.microsoft.com/office/word/2006/wordml" xmlns:wps="http://schemas.microsoft.com/office/word/2010/wordprocessingShape" mc:Ignorable="w14 w15 w16se w16cid w16 w16cex wp14">
+<w:numbering xmlns:wpc="http://schemas.microsoft.com/office/word/2010/wordprocessingCanvas" xmlns:cx="http://schemas.microsoft.com/office/drawing/2014/chartex" xmlns:mc="http://schemas.openxmlformats.org/markup-compatibility/2006" xmlns:o="urn:schemas-microsoft-com:office:office" xmlns:r="http://schemas.openxmlformats.org/officeDocument/2006/relationships" xmlns:m="http://schemas.openxmlformats.org/officeDocument/2006/math" xmlns:v="urn:schemas-microsoft-com:vml" xmlns:wp14="http://schemas.microsoft.com/office/word/2010/wordprocessingDrawing" xmlns:wp="http://schemas.openxmlformats.org/drawingml/2006/wordprocessingDrawing" xmlns:w10="urn:schemas-microsoft-com:office:word" xmlns:w="http://schemas.openxmlformats.org/wordprocessingml/2006/main" xmlns:w14="http://schemas.microsoft.com/office/word/2010/wordml" xmlns:w15="http://schemas.microsoft.com/office/word/2012/wordml" xmlns:w16se="http://schemas.microsoft.com/office/word/2015/wordml/symex" xmlns:wpg="http://schemas.microsoft.com/office/word/2010/wordprocessingGroup" xmlns:wpi="http://schemas.microsoft.com/office/word/2010/wordprocessingInk" xmlns:wne="http://schemas.microsoft.com/office/word/2006/wordml" xmlns:wps="http://schemas.microsoft.com/office/word/2010/wordprocessingShape" mc:Ignorable="w14 w15 w16se wp14">
   <w:abstractNum w:abstractNumId="0" w15:restartNumberingAfterBreak="0">
+    <w:nsid w:val="FFFFFF7C"/>
+    <w:multiLevelType w:val="singleLevel"/>
+    <w:tmpl w:val="1E0282C6"/>
+    <w:lvl w:ilvl="0">
+      <w:start w:val="1"/>
+      <w:numFmt w:val="decimal"/>
+      <w:lvlText w:val="%1."/>
+      <w:lvlJc w:val="left"/>
+      <w:pPr>
+        <w:tabs>
+          <w:tab w:val="num" w:pos="1492"/>
+        </w:tabs>
+        <w:ind w:left="1492" w:hanging="360"/>
+      </w:pPr>
+    </w:lvl>
+  </w:abstractNum>
+  <w:abstractNum w:abstractNumId="1" w15:restartNumberingAfterBreak="0">
+    <w:nsid w:val="FFFFFF7D"/>
+    <w:multiLevelType w:val="singleLevel"/>
+    <w:tmpl w:val="AE30FD9E"/>
+    <w:lvl w:ilvl="0">
+      <w:start w:val="1"/>
+      <w:numFmt w:val="decimal"/>
+      <w:lvlText w:val="%1."/>
+      <w:lvlJc w:val="left"/>
+      <w:pPr>
+        <w:tabs>
+          <w:tab w:val="num" w:pos="1209"/>
+        </w:tabs>
+        <w:ind w:left="1209" w:hanging="360"/>
+      </w:pPr>
+    </w:lvl>
+  </w:abstractNum>
+  <w:abstractNum w:abstractNumId="2" w15:restartNumberingAfterBreak="0">
+    <w:nsid w:val="FFFFFF7E"/>
+    <w:multiLevelType w:val="singleLevel"/>
+    <w:tmpl w:val="50EE2340"/>
+    <w:lvl w:ilvl="0">
+      <w:start w:val="1"/>
+      <w:numFmt w:val="decimal"/>
+      <w:lvlText w:val="%1."/>
+      <w:lvlJc w:val="left"/>
+      <w:pPr>
+        <w:tabs>
+          <w:tab w:val="num" w:pos="926"/>
+        </w:tabs>
+        <w:ind w:left="926" w:hanging="360"/>
+      </w:pPr>
+    </w:lvl>
+  </w:abstractNum>
+  <w:abstractNum w:abstractNumId="3" w15:restartNumberingAfterBreak="0">
+    <w:nsid w:val="FFFFFF7F"/>
+    <w:multiLevelType w:val="singleLevel"/>
+    <w:tmpl w:val="7D0C9294"/>
+    <w:lvl w:ilvl="0">
+      <w:start w:val="1"/>
+      <w:numFmt w:val="decimal"/>
+      <w:lvlText w:val="%1."/>
+      <w:lvlJc w:val="left"/>
+      <w:pPr>
+        <w:tabs>
+          <w:tab w:val="num" w:pos="643"/>
+        </w:tabs>
+        <w:ind w:left="643" w:hanging="360"/>
+      </w:pPr>
+    </w:lvl>
+  </w:abstractNum>
+  <w:abstractNum w:abstractNumId="4" w15:restartNumberingAfterBreak="0">
+    <w:nsid w:val="FFFFFF80"/>
+    <w:multiLevelType w:val="singleLevel"/>
+    <w:tmpl w:val="26563BCC"/>
+    <w:lvl w:ilvl="0">
+      <w:start w:val="1"/>
+      <w:numFmt w:val="bullet"/>
+      <w:lvlText w:val=""/>
+      <w:lvlJc w:val="left"/>
+      <w:pPr>
+        <w:tabs>
+          <w:tab w:val="num" w:pos="1492"/>
+        </w:tabs>
+        <w:ind w:left="1492" w:hanging="360"/>
+      </w:pPr>
+      <w:rPr>
+        <w:rFonts w:ascii="Symbol" w:hAnsi="Symbol" w:hint="default"/>
+      </w:rPr>
+    </w:lvl>
+  </w:abstractNum>
+  <w:abstractNum w:abstractNumId="5" w15:restartNumberingAfterBreak="0">
+    <w:nsid w:val="FFFFFF81"/>
+    <w:multiLevelType w:val="singleLevel"/>
+    <w:tmpl w:val="557A8842"/>
+    <w:lvl w:ilvl="0">
+      <w:start w:val="1"/>
+      <w:numFmt w:val="bullet"/>
+      <w:lvlText w:val=""/>
+      <w:lvlJc w:val="left"/>
+      <w:pPr>
+        <w:tabs>
+          <w:tab w:val="num" w:pos="1209"/>
+        </w:tabs>
+        <w:ind w:left="1209" w:hanging="360"/>
+      </w:pPr>
+      <w:rPr>
+        <w:rFonts w:ascii="Symbol" w:hAnsi="Symbol" w:hint="default"/>
+      </w:rPr>
+    </w:lvl>
+  </w:abstractNum>
+  <w:abstractNum w:abstractNumId="6" w15:restartNumberingAfterBreak="0">
+    <w:nsid w:val="FFFFFF82"/>
+    <w:multiLevelType w:val="singleLevel"/>
+    <w:tmpl w:val="527859A6"/>
+    <w:lvl w:ilvl="0">
+      <w:start w:val="1"/>
+      <w:numFmt w:val="bullet"/>
+      <w:lvlText w:val=""/>
+      <w:lvlJc w:val="left"/>
+      <w:pPr>
+        <w:tabs>
+          <w:tab w:val="num" w:pos="926"/>
+        </w:tabs>
+        <w:ind w:left="926" w:hanging="360"/>
+      </w:pPr>
+      <w:rPr>
+        <w:rFonts w:ascii="Symbol" w:hAnsi="Symbol" w:hint="default"/>
+      </w:rPr>
+    </w:lvl>
+  </w:abstractNum>
+  <w:abstractNum w:abstractNumId="7" w15:restartNumberingAfterBreak="0">
+    <w:nsid w:val="FFFFFF83"/>
+    <w:multiLevelType w:val="singleLevel"/>
+    <w:tmpl w:val="9D64B136"/>
+    <w:lvl w:ilvl="0">
+      <w:start w:val="1"/>
+      <w:numFmt w:val="bullet"/>
+      <w:lvlText w:val=""/>
+      <w:lvlJc w:val="left"/>
+      <w:pPr>
+        <w:tabs>
+          <w:tab w:val="num" w:pos="643"/>
+        </w:tabs>
+        <w:ind w:left="643" w:hanging="360"/>
+      </w:pPr>
+      <w:rPr>
+        <w:rFonts w:ascii="Symbol" w:hAnsi="Symbol" w:hint="default"/>
+      </w:rPr>
+    </w:lvl>
+  </w:abstractNum>
+  <w:abstractNum w:abstractNumId="8" w15:restartNumberingAfterBreak="0">
+    <w:nsid w:val="FFFFFF88"/>
+    <w:multiLevelType w:val="singleLevel"/>
+    <w:tmpl w:val="67663400"/>
+    <w:lvl w:ilvl="0">
+      <w:start w:val="1"/>
+      <w:numFmt w:val="decimal"/>
+      <w:lvlText w:val="%1."/>
+      <w:lvlJc w:val="left"/>
+      <w:pPr>
+        <w:tabs>
+          <w:tab w:val="num" w:pos="360"/>
+        </w:tabs>
+        <w:ind w:left="360" w:hanging="360"/>
+      </w:pPr>
+    </w:lvl>
+  </w:abstractNum>
+  <w:abstractNum w:abstractNumId="9" w15:restartNumberingAfterBreak="0">
+    <w:nsid w:val="FFFFFF89"/>
+    <w:multiLevelType w:val="singleLevel"/>
+    <w:tmpl w:val="38A09D68"/>
+    <w:lvl w:ilvl="0">
+      <w:start w:val="1"/>
+      <w:numFmt w:val="bullet"/>
+      <w:lvlText w:val=""/>
+      <w:lvlJc w:val="left"/>
+      <w:pPr>
+        <w:tabs>
+          <w:tab w:val="num" w:pos="360"/>
+        </w:tabs>
+        <w:ind w:left="360" w:hanging="360"/>
+      </w:pPr>
+      <w:rPr>
+        <w:rFonts w:ascii="Symbol" w:hAnsi="Symbol" w:hint="default"/>
+      </w:rPr>
+    </w:lvl>
+  </w:abstractNum>
+  <w:abstractNum w:abstractNumId="10" w15:restartNumberingAfterBreak="0">
     <w:nsid w:val="2C1AE401"/>
     <w:multiLevelType w:val="multilevel"/>
     <w:tmpl w:val="A69EA372"/>
@@ -862,13 +992,43 @@
     </w:lvl>
   </w:abstractNum>
   <w:num w:numId="1">
+    <w:abstractNumId w:val="10"/>
+  </w:num>
+  <w:num w:numId="2">
+    <w:abstractNumId w:val="9"/>
+  </w:num>
+  <w:num w:numId="3">
+    <w:abstractNumId w:val="7"/>
+  </w:num>
+  <w:num w:numId="4">
+    <w:abstractNumId w:val="6"/>
+  </w:num>
+  <w:num w:numId="5">
+    <w:abstractNumId w:val="5"/>
+  </w:num>
+  <w:num w:numId="6">
+    <w:abstractNumId w:val="4"/>
+  </w:num>
+  <w:num w:numId="7">
+    <w:abstractNumId w:val="8"/>
+  </w:num>
+  <w:num w:numId="8">
+    <w:abstractNumId w:val="3"/>
+  </w:num>
+  <w:num w:numId="9">
+    <w:abstractNumId w:val="2"/>
+  </w:num>
+  <w:num w:numId="10">
+    <w:abstractNumId w:val="1"/>
+  </w:num>
+  <w:num w:numId="11">
     <w:abstractNumId w:val="0"/>
   </w:num>
 </w:numbering>
 </file>
 
 <file path=word/styles.xml><?xml version="1.0" encoding="utf-8"?>
-<w:styles xmlns:mc="http://schemas.openxmlformats.org/markup-compatibility/2006" xmlns:r="http://schemas.openxmlformats.org/officeDocument/2006/relationships" xmlns:w="http://schemas.openxmlformats.org/wordprocessingml/2006/main" xmlns:w14="http://schemas.microsoft.com/office/word/2010/wordml" xmlns:w15="http://schemas.microsoft.com/office/word/2012/wordml" xmlns:w16cex="http://schemas.microsoft.com/office/word/2018/wordml/cex" xmlns:w16cid="http://schemas.microsoft.com/office/word/2016/wordml/cid" xmlns:w16="http://schemas.microsoft.com/office/word/2018/wordml" xmlns:w16se="http://schemas.microsoft.com/office/word/2015/wordml/symex" mc:Ignorable="w14 w15 w16se w16cid w16 w16cex">
+<w:styles xmlns:mc="http://schemas.openxmlformats.org/markup-compatibility/2006" xmlns:r="http://schemas.openxmlformats.org/officeDocument/2006/relationships" xmlns:w="http://schemas.openxmlformats.org/wordprocessingml/2006/main" xmlns:w14="http://schemas.microsoft.com/office/word/2010/wordml" xmlns:w15="http://schemas.microsoft.com/office/word/2012/wordml" xmlns:w16se="http://schemas.microsoft.com/office/word/2015/wordml/symex" mc:Ignorable="w14 w15 w16se">
   <w:docDefaults>
     <w:rPrDefault>
       <w:rPr>
@@ -884,7 +1044,7 @@
       </w:pPr>
     </w:pPrDefault>
   </w:docDefaults>
-  <w:latentStyles w:defLockedState="0" w:defUIPriority="0" w:defSemiHidden="0" w:defUnhideWhenUsed="0" w:defQFormat="0" w:count="376">
+  <w:latentStyles w:defLockedState="0" w:defUIPriority="0" w:defSemiHidden="0" w:defUnhideWhenUsed="0" w:defQFormat="0" w:count="371">
     <w:lsdException w:name="heading 5" w:semiHidden="1" w:unhideWhenUsed="1"/>
     <w:lsdException w:name="index 2" w:semiHidden="1" w:unhideWhenUsed="1"/>
     <w:lsdException w:name="index 3" w:semiHidden="1" w:unhideWhenUsed="1"/>
@@ -1022,6 +1182,13 @@
     <w:lsdException w:name="Placeholder Text" w:semiHidden="1"/>
     <w:lsdException w:name="Light Shading"/>
     <w:lsdException w:name="Light List"/>
+    <w:lsdException w:name="Light Grid"/>
+    <w:lsdException w:name="Medium Shading 1"/>
+    <w:lsdException w:name="Medium Shading 2"/>
+    <w:lsdException w:name="Medium List 1"/>
+    <w:lsdException w:name="Medium List 2"/>
+    <w:lsdException w:name="Medium Grid 1"/>
+    <w:lsdException w:name="Medium Grid 2"/>
     <w:lsdException w:name="Medium Grid 3"/>
     <w:lsdException w:name="Dark List"/>
     <w:lsdException w:name="Colorful Shading"/>
@@ -1209,20 +1376,15 @@
     <w:lsdException w:name="List Table 5 Dark Accent 6" w:uiPriority="50"/>
     <w:lsdException w:name="List Table 6 Colorful Accent 6" w:uiPriority="51"/>
     <w:lsdException w:name="List Table 7 Colorful Accent 6" w:uiPriority="52"/>
-    <w:lsdException w:name="Mention" w:semiHidden="1" w:uiPriority="99" w:unhideWhenUsed="1"/>
-    <w:lsdException w:name="Smart Hyperlink" w:semiHidden="1" w:uiPriority="99" w:unhideWhenUsed="1"/>
-    <w:lsdException w:name="Hashtag" w:semiHidden="1" w:uiPriority="99" w:unhideWhenUsed="1"/>
-    <w:lsdException w:name="Unresolved Mention" w:semiHidden="1" w:uiPriority="99" w:unhideWhenUsed="1"/>
-    <w:lsdException w:name="Smart Link" w:semiHidden="1" w:uiPriority="99" w:unhideWhenUsed="1"/>
   </w:latentStyles>
-  <w:style w:type="paragraph" w:default="1" w:styleId="Standaard">
+  <w:style w:type="paragraph" w:default="1" w:styleId="Normal">
     <w:name w:val="Normal"/>
     <w:qFormat/>
   </w:style>
-  <w:style w:type="paragraph" w:styleId="Kop1">
+  <w:style w:type="paragraph" w:styleId="Heading1">
     <w:name w:val="heading 1"/>
-    <w:basedOn w:val="Standaard"/>
-    <w:next w:val="Plattetekst"/>
+    <w:basedOn w:val="Normal"/>
+    <w:next w:val="BodyText"/>
     <w:uiPriority w:val="9"/>
     <w:qFormat/>
     <w:pPr>
@@ -1240,10 +1402,10 @@
       <w:szCs w:val="32"/>
     </w:rPr>
   </w:style>
-  <w:style w:type="paragraph" w:styleId="Kop2">
+  <w:style w:type="paragraph" w:styleId="Heading2">
     <w:name w:val="heading 2"/>
-    <w:basedOn w:val="Standaard"/>
-    <w:next w:val="Plattetekst"/>
+    <w:basedOn w:val="Normal"/>
+    <w:next w:val="BodyText"/>
     <w:uiPriority w:val="9"/>
     <w:unhideWhenUsed/>
     <w:qFormat/>
@@ -1262,10 +1424,10 @@
       <w:szCs w:val="32"/>
     </w:rPr>
   </w:style>
-  <w:style w:type="paragraph" w:styleId="Kop3">
+  <w:style w:type="paragraph" w:styleId="Heading3">
     <w:name w:val="heading 3"/>
-    <w:basedOn w:val="Standaard"/>
-    <w:next w:val="Plattetekst"/>
+    <w:basedOn w:val="Normal"/>
+    <w:next w:val="BodyText"/>
     <w:uiPriority w:val="9"/>
     <w:unhideWhenUsed/>
     <w:qFormat/>
@@ -1284,10 +1446,10 @@
       <w:szCs w:val="28"/>
     </w:rPr>
   </w:style>
-  <w:style w:type="paragraph" w:styleId="Kop4">
+  <w:style w:type="paragraph" w:styleId="Heading4">
     <w:name w:val="heading 4"/>
-    <w:basedOn w:val="Standaard"/>
-    <w:next w:val="Plattetekst"/>
+    <w:basedOn w:val="Normal"/>
+    <w:next w:val="BodyText"/>
     <w:uiPriority w:val="9"/>
     <w:unhideWhenUsed/>
     <w:qFormat/>
@@ -1304,10 +1466,10 @@
       <w:color w:val="4F81BD" w:themeColor="accent1"/>
     </w:rPr>
   </w:style>
-  <w:style w:type="paragraph" w:styleId="Kop5">
+  <w:style w:type="paragraph" w:styleId="Heading5">
     <w:name w:val="heading 5"/>
-    <w:basedOn w:val="Standaard"/>
-    <w:next w:val="Plattetekst"/>
+    <w:basedOn w:val="Normal"/>
+    <w:next w:val="BodyText"/>
     <w:uiPriority w:val="9"/>
     <w:unhideWhenUsed/>
     <w:qFormat/>
@@ -1324,28 +1486,31 @@
       <w:color w:val="4F81BD" w:themeColor="accent1"/>
     </w:rPr>
   </w:style>
-  <w:style w:type="paragraph" w:styleId="Kop6">
+  <w:style w:type="paragraph" w:styleId="Heading6">
     <w:name w:val="heading 6"/>
-    <w:basedOn w:val="Standaard"/>
-    <w:next w:val="Plattetekst"/>
+    <w:basedOn w:val="Normal"/>
+    <w:next w:val="BodyText"/>
     <w:uiPriority w:val="9"/>
     <w:unhideWhenUsed/>
     <w:qFormat/>
+    <w:rsid w:val="008A1CA5"/>
     <w:pPr>
       <w:keepNext/>
       <w:keepLines/>
-      <w:spacing w:before="200" w:after="0"/>
+      <w:pageBreakBefore/>
+      <w:spacing w:before="200" w:after="0" w:line="20" w:lineRule="exact"/>
       <w:outlineLvl w:val="5"/>
     </w:pPr>
     <w:rPr>
       <w:rFonts w:asciiTheme="majorHAnsi" w:eastAsiaTheme="majorEastAsia" w:hAnsiTheme="majorHAnsi" w:cstheme="majorBidi"/>
-      <w:color w:val="4F81BD" w:themeColor="accent1"/>
-    </w:rPr>
-  </w:style>
-  <w:style w:type="paragraph" w:styleId="Kop7">
+      <w:color w:val="FFFFFF" w:themeColor="background1"/>
+      <w:sz w:val="16"/>
+    </w:rPr>
+  </w:style>
+  <w:style w:type="paragraph" w:styleId="Heading7">
     <w:name w:val="heading 7"/>
-    <w:basedOn w:val="Standaard"/>
-    <w:next w:val="Plattetekst"/>
+    <w:basedOn w:val="Normal"/>
+    <w:next w:val="BodyText"/>
     <w:uiPriority w:val="9"/>
     <w:unhideWhenUsed/>
     <w:qFormat/>
@@ -1360,10 +1525,10 @@
       <w:color w:val="4F81BD" w:themeColor="accent1"/>
     </w:rPr>
   </w:style>
-  <w:style w:type="paragraph" w:styleId="Kop8">
+  <w:style w:type="paragraph" w:styleId="Heading8">
     <w:name w:val="heading 8"/>
-    <w:basedOn w:val="Standaard"/>
-    <w:next w:val="Plattetekst"/>
+    <w:basedOn w:val="Normal"/>
+    <w:next w:val="BodyText"/>
     <w:uiPriority w:val="9"/>
     <w:unhideWhenUsed/>
     <w:qFormat/>
@@ -1378,10 +1543,10 @@
       <w:color w:val="4F81BD" w:themeColor="accent1"/>
     </w:rPr>
   </w:style>
-  <w:style w:type="paragraph" w:styleId="Kop9">
+  <w:style w:type="paragraph" w:styleId="Heading9">
     <w:name w:val="heading 9"/>
-    <w:basedOn w:val="Standaard"/>
-    <w:next w:val="Plattetekst"/>
+    <w:basedOn w:val="Normal"/>
+    <w:next w:val="BodyText"/>
     <w:uiPriority w:val="9"/>
     <w:unhideWhenUsed/>
     <w:qFormat/>
@@ -1396,13 +1561,13 @@
       <w:color w:val="4F81BD" w:themeColor="accent1"/>
     </w:rPr>
   </w:style>
-  <w:style w:type="character" w:default="1" w:styleId="Standaardalinea-lettertype">
+  <w:style w:type="character" w:default="1" w:styleId="DefaultParagraphFont">
     <w:name w:val="Default Paragraph Font"/>
     <w:uiPriority w:val="1"/>
     <w:semiHidden/>
     <w:unhideWhenUsed/>
   </w:style>
-  <w:style w:type="table" w:default="1" w:styleId="Standaardtabel">
+  <w:style w:type="table" w:default="1" w:styleId="TableNormal">
     <w:name w:val="Normal Table"/>
     <w:uiPriority w:val="99"/>
     <w:semiHidden/>
@@ -1417,15 +1582,16 @@
       </w:tblCellMar>
     </w:tblPr>
   </w:style>
-  <w:style w:type="numbering" w:default="1" w:styleId="Geenlijst">
+  <w:style w:type="numbering" w:default="1" w:styleId="NoList">
     <w:name w:val="No List"/>
     <w:uiPriority w:val="99"/>
     <w:semiHidden/>
     <w:unhideWhenUsed/>
   </w:style>
-  <w:style w:type="paragraph" w:styleId="Plattetekst">
+  <w:style w:type="paragraph" w:styleId="BodyText">
     <w:name w:val="Body Text"/>
-    <w:basedOn w:val="Standaard"/>
+    <w:basedOn w:val="Normal"/>
+    <w:link w:val="BodyTextChar"/>
     <w:qFormat/>
     <w:pPr>
       <w:spacing w:before="180" w:after="180"/>
@@ -1433,22 +1599,22 @@
   </w:style>
   <w:style w:type="paragraph" w:customStyle="1" w:styleId="FirstParagraph">
     <w:name w:val="First Paragraph"/>
-    <w:basedOn w:val="Plattetekst"/>
-    <w:next w:val="Plattetekst"/>
+    <w:basedOn w:val="BodyText"/>
+    <w:next w:val="BodyText"/>
     <w:qFormat/>
   </w:style>
   <w:style w:type="paragraph" w:customStyle="1" w:styleId="Compact">
     <w:name w:val="Compact"/>
-    <w:basedOn w:val="Plattetekst"/>
+    <w:basedOn w:val="BodyText"/>
     <w:qFormat/>
     <w:pPr>
       <w:spacing w:before="36" w:after="36"/>
     </w:pPr>
   </w:style>
-  <w:style w:type="paragraph" w:styleId="Titel">
+  <w:style w:type="paragraph" w:styleId="Title">
     <w:name w:val="Title"/>
-    <w:basedOn w:val="Standaard"/>
-    <w:next w:val="Plattetekst"/>
+    <w:basedOn w:val="Normal"/>
+    <w:next w:val="BodyText"/>
     <w:qFormat/>
     <w:rsid w:val="008F1FCC"/>
     <w:pPr>
@@ -1465,10 +1631,10 @@
       <w:lang w:val="nl-NL"/>
     </w:rPr>
   </w:style>
-  <w:style w:type="paragraph" w:styleId="Ondertitel">
+  <w:style w:type="paragraph" w:styleId="Subtitle">
     <w:name w:val="Subtitle"/>
-    <w:basedOn w:val="Titel"/>
-    <w:next w:val="Plattetekst"/>
+    <w:basedOn w:val="Title"/>
+    <w:next w:val="BodyText"/>
     <w:qFormat/>
     <w:pPr>
       <w:spacing w:before="240"/>
@@ -1481,7 +1647,7 @@
   </w:style>
   <w:style w:type="paragraph" w:customStyle="1" w:styleId="Author">
     <w:name w:val="Author"/>
-    <w:next w:val="Plattetekst"/>
+    <w:next w:val="BodyText"/>
     <w:qFormat/>
     <w:rsid w:val="008F1FCC"/>
     <w:pPr>
@@ -1492,9 +1658,9 @@
       <w:lang w:val="nl-NL"/>
     </w:rPr>
   </w:style>
-  <w:style w:type="paragraph" w:styleId="Datum">
+  <w:style w:type="paragraph" w:styleId="Date">
     <w:name w:val="Date"/>
-    <w:next w:val="Plattetekst"/>
+    <w:next w:val="BodyText"/>
     <w:qFormat/>
     <w:rsid w:val="008F1FCC"/>
     <w:pPr>
@@ -1507,8 +1673,8 @@
   </w:style>
   <w:style w:type="paragraph" w:customStyle="1" w:styleId="Abstract">
     <w:name w:val="Abstract"/>
-    <w:basedOn w:val="Standaard"/>
-    <w:next w:val="Plattetekst"/>
+    <w:basedOn w:val="Normal"/>
+    <w:next w:val="BodyText"/>
     <w:qFormat/>
     <w:pPr>
       <w:keepNext/>
@@ -1520,15 +1686,15 @@
       <w:szCs w:val="20"/>
     </w:rPr>
   </w:style>
-  <w:style w:type="paragraph" w:styleId="Bibliografie">
+  <w:style w:type="paragraph" w:styleId="Bibliography">
     <w:name w:val="Bibliography"/>
-    <w:basedOn w:val="Standaard"/>
+    <w:basedOn w:val="Normal"/>
     <w:qFormat/>
   </w:style>
-  <w:style w:type="paragraph" w:styleId="Bloktekst">
+  <w:style w:type="paragraph" w:styleId="BlockText">
     <w:name w:val="Block Text"/>
-    <w:basedOn w:val="Plattetekst"/>
-    <w:next w:val="Plattetekst"/>
+    <w:basedOn w:val="BodyText"/>
+    <w:next w:val="BodyText"/>
     <w:uiPriority w:val="9"/>
     <w:unhideWhenUsed/>
     <w:qFormat/>
@@ -1542,9 +1708,9 @@
       <w:szCs w:val="20"/>
     </w:rPr>
   </w:style>
-  <w:style w:type="paragraph" w:styleId="Voetnoottekst">
+  <w:style w:type="paragraph" w:styleId="FootnoteText">
     <w:name w:val="footnote text"/>
-    <w:basedOn w:val="Standaard"/>
+    <w:basedOn w:val="Normal"/>
     <w:uiPriority w:val="9"/>
     <w:unhideWhenUsed/>
     <w:qFormat/>
@@ -1566,7 +1732,7 @@
   </w:style>
   <w:style w:type="paragraph" w:customStyle="1" w:styleId="DefinitionTerm">
     <w:name w:val="Definition Term"/>
-    <w:basedOn w:val="Standaard"/>
+    <w:basedOn w:val="Normal"/>
     <w:next w:val="Definition"/>
     <w:pPr>
       <w:keepNext/>
@@ -1579,12 +1745,12 @@
   </w:style>
   <w:style w:type="paragraph" w:customStyle="1" w:styleId="Definition">
     <w:name w:val="Definition"/>
-    <w:basedOn w:val="Standaard"/>
-  </w:style>
-  <w:style w:type="paragraph" w:styleId="Bijschrift">
+    <w:basedOn w:val="Normal"/>
+  </w:style>
+  <w:style w:type="paragraph" w:styleId="Caption">
     <w:name w:val="caption"/>
-    <w:basedOn w:val="Standaard"/>
-    <w:link w:val="BijschriftChar"/>
+    <w:basedOn w:val="Normal"/>
+    <w:link w:val="CaptionChar"/>
     <w:pPr>
       <w:spacing w:after="120"/>
     </w:pPr>
@@ -1594,18 +1760,18 @@
   </w:style>
   <w:style w:type="paragraph" w:customStyle="1" w:styleId="TableCaption">
     <w:name w:val="Table Caption"/>
-    <w:basedOn w:val="Bijschrift"/>
+    <w:basedOn w:val="Caption"/>
     <w:pPr>
       <w:keepNext/>
     </w:pPr>
   </w:style>
   <w:style w:type="paragraph" w:customStyle="1" w:styleId="ImageCaption">
     <w:name w:val="Image Caption"/>
-    <w:basedOn w:val="Bijschrift"/>
+    <w:basedOn w:val="Caption"/>
   </w:style>
   <w:style w:type="paragraph" w:customStyle="1" w:styleId="Figure">
     <w:name w:val="Figure"/>
-    <w:basedOn w:val="Standaard"/>
+    <w:basedOn w:val="Normal"/>
   </w:style>
   <w:style w:type="paragraph" w:customStyle="1" w:styleId="CaptionedFigure">
     <w:name w:val="Captioned Figure"/>
@@ -1614,38 +1780,38 @@
       <w:keepNext/>
     </w:pPr>
   </w:style>
-  <w:style w:type="character" w:customStyle="1" w:styleId="BijschriftChar">
-    <w:name w:val="Bijschrift Char"/>
-    <w:basedOn w:val="Standaardalinea-lettertype"/>
-    <w:link w:val="Bijschrift"/>
+  <w:style w:type="character" w:customStyle="1" w:styleId="CaptionChar">
+    <w:name w:val="Caption Char"/>
+    <w:basedOn w:val="DefaultParagraphFont"/>
+    <w:link w:val="Caption"/>
   </w:style>
   <w:style w:type="character" w:customStyle="1" w:styleId="VerbatimChar">
     <w:name w:val="Verbatim Char"/>
-    <w:basedOn w:val="BijschriftChar"/>
+    <w:basedOn w:val="CaptionChar"/>
     <w:link w:val="SourceCode"/>
     <w:rPr>
       <w:rFonts w:ascii="Consolas" w:hAnsi="Consolas"/>
       <w:sz w:val="22"/>
     </w:rPr>
   </w:style>
-  <w:style w:type="character" w:styleId="Voetnootmarkering">
+  <w:style w:type="character" w:styleId="FootnoteReference">
     <w:name w:val="footnote reference"/>
-    <w:basedOn w:val="BijschriftChar"/>
+    <w:basedOn w:val="CaptionChar"/>
     <w:rPr>
       <w:vertAlign w:val="superscript"/>
     </w:rPr>
   </w:style>
   <w:style w:type="character" w:styleId="Hyperlink">
     <w:name w:val="Hyperlink"/>
-    <w:basedOn w:val="BijschriftChar"/>
+    <w:basedOn w:val="CaptionChar"/>
     <w:rPr>
       <w:color w:val="4F81BD" w:themeColor="accent1"/>
     </w:rPr>
   </w:style>
-  <w:style w:type="paragraph" w:styleId="Kopvaninhoudsopgave">
+  <w:style w:type="paragraph" w:styleId="TOCHeading">
     <w:name w:val="TOC Heading"/>
-    <w:basedOn w:val="Kop1"/>
-    <w:next w:val="Plattetekst"/>
+    <w:basedOn w:val="Heading1"/>
+    <w:next w:val="BodyText"/>
     <w:uiPriority w:val="39"/>
     <w:unhideWhenUsed/>
     <w:qFormat/>
@@ -1661,7 +1827,7 @@
   </w:style>
   <w:style w:type="paragraph" w:customStyle="1" w:styleId="SourceCode">
     <w:name w:val="Source Code"/>
-    <w:basedOn w:val="Standaard"/>
+    <w:basedOn w:val="Normal"/>
     <w:link w:val="VerbatimChar"/>
     <w:pPr>
       <w:shd w:val="clear" w:color="auto" w:fill="F8F8F8"/>
@@ -1988,6 +2154,12 @@
       <w:sz w:val="22"/>
       <w:shd w:val="clear" w:color="auto" w:fill="F8F8F8"/>
     </w:rPr>
+  </w:style>
+  <w:style w:type="character" w:customStyle="1" w:styleId="BodyTextChar">
+    <w:name w:val="Body Text Char"/>
+    <w:basedOn w:val="DefaultParagraphFont"/>
+    <w:link w:val="BodyText"/>
+    <w:rsid w:val="008A1CA5"/>
   </w:style>
 </w:styles>
 </file>

</xml_diff>

<commit_message>
Changed header of file
</commit_message>
<xml_diff>
--- a/markdown_template.docx
+++ b/markdown_template.docx
@@ -5,26 +5,48 @@
     <w:p>
       <w:pPr>
         <w:pStyle w:val="Heading6"/>
+        <w:rPr>
+          <w:lang w:val="nl-NL"/>
+        </w:rPr>
       </w:pPr>
       <w:bookmarkStart w:id="0" w:name="_GoBack"/>
       <w:bookmarkEnd w:id="0"/>
       <w:r>
+        <w:rPr>
+          <w:lang w:val="nl-NL"/>
+        </w:rPr>
         <w:t>CoronaMelder rapportage</w:t>
       </w:r>
     </w:p>
     <w:p>
       <w:pPr>
         <w:pStyle w:val="Author"/>
-      </w:pPr>
-      <w:r>
+        <w:spacing w:after="0"/>
+        <w:contextualSpacing/>
+        <w:rPr>
+          <w:i/>
+        </w:rPr>
+      </w:pPr>
+      <w:r>
+        <w:rPr>
+          <w:i/>
+        </w:rPr>
         <w:t>Nynke van der Laan, Nadine van der Waal, Jan de Wit</w:t>
       </w:r>
     </w:p>
     <w:p>
       <w:pPr>
         <w:pStyle w:val="Date"/>
-      </w:pPr>
-      <w:r>
+        <w:spacing w:after="0"/>
+        <w:contextualSpacing/>
+        <w:rPr>
+          <w:i/>
+        </w:rPr>
+      </w:pPr>
+      <w:r>
+        <w:rPr>
+          <w:i/>
+        </w:rPr>
         <w:t>11/11/2020</w:t>
       </w:r>
     </w:p>

</xml_diff>